<commit_message>
Holy shit its all over...
</commit_message>
<xml_diff>
--- a/Current Semester/ENGL 102/Final Portfolio.docx
+++ b/Current Semester/ENGL 102/Final Portfolio.docx
@@ -79,7 +79,17 @@
           <w:sz w:val="24"/>
           <w:szCs w:val="24"/>
         </w:rPr>
-        <w:t>ENGL 102-062</w:t>
+        <w:t>English</w:t>
+      </w:r>
+      <w:bookmarkStart w:id="0" w:name="_GoBack"/>
+      <w:bookmarkEnd w:id="0"/>
+      <w:r>
+        <w:rPr>
+          <w:rFonts w:ascii="Times New Roman" w:hAnsi="Times New Roman" w:cs="Times New Roman"/>
+          <w:sz w:val="24"/>
+          <w:szCs w:val="24"/>
+        </w:rPr>
+        <w:t xml:space="preserve"> 102-062</w:t>
       </w:r>
     </w:p>
     <w:p>
@@ -216,7 +226,23 @@
           <w:sz w:val="24"/>
           <w:szCs w:val="24"/>
         </w:rPr>
-        <w:t xml:space="preserve"> newspapers and be able to determine what genre(s) of writing are being used</w:t>
+        <w:t xml:space="preserve"> newspapers and </w:t>
+      </w:r>
+      <w:r>
+        <w:rPr>
+          <w:rFonts w:ascii="Times New Roman" w:hAnsi="Times New Roman" w:cs="Times New Roman"/>
+          <w:sz w:val="24"/>
+          <w:szCs w:val="24"/>
+        </w:rPr>
+        <w:t>d</w:t>
+      </w:r>
+      <w:r>
+        <w:rPr>
+          <w:rFonts w:ascii="Times New Roman" w:hAnsi="Times New Roman" w:cs="Times New Roman"/>
+          <w:sz w:val="24"/>
+          <w:szCs w:val="24"/>
+        </w:rPr>
+        <w:t>etermine what genre(s) of writing are being used</w:t>
       </w:r>
       <w:r>
         <w:rPr>
@@ -233,6 +259,46 @@
           <w:szCs w:val="24"/>
         </w:rPr>
         <w:t>how each part works to either prove a point, persuade me, or tell an emotionally driven story.</w:t>
+      </w:r>
+      <w:r>
+        <w:rPr>
+          <w:rFonts w:ascii="Times New Roman" w:hAnsi="Times New Roman" w:cs="Times New Roman"/>
+          <w:sz w:val="24"/>
+          <w:szCs w:val="24"/>
+        </w:rPr>
+        <w:t xml:space="preserve"> I am satisfied with what I took from this class</w:t>
+      </w:r>
+      <w:r>
+        <w:rPr>
+          <w:rFonts w:ascii="Times New Roman" w:hAnsi="Times New Roman" w:cs="Times New Roman"/>
+          <w:sz w:val="24"/>
+          <w:szCs w:val="24"/>
+        </w:rPr>
+        <w:t xml:space="preserve"> </w:t>
+      </w:r>
+      <w:r>
+        <w:rPr>
+          <w:rFonts w:ascii="Times New Roman" w:hAnsi="Times New Roman" w:cs="Times New Roman"/>
+          <w:sz w:val="24"/>
+          <w:szCs w:val="24"/>
+        </w:rPr>
+        <w:t xml:space="preserve">and enjoyed sharing my work with you, as you gave great advice in the </w:t>
+      </w:r>
+      <w:r>
+        <w:rPr>
+          <w:rFonts w:ascii="Times New Roman" w:hAnsi="Times New Roman" w:cs="Times New Roman"/>
+          <w:sz w:val="24"/>
+          <w:szCs w:val="24"/>
+        </w:rPr>
+        <w:t>short</w:t>
+      </w:r>
+      <w:r>
+        <w:rPr>
+          <w:rFonts w:ascii="Times New Roman" w:hAnsi="Times New Roman" w:cs="Times New Roman"/>
+          <w:sz w:val="24"/>
+          <w:szCs w:val="24"/>
+        </w:rPr>
+        <w:t xml:space="preserve"> meetings that we had.</w:t>
       </w:r>
     </w:p>
     <w:p>
@@ -252,31 +318,87 @@
           <w:sz w:val="24"/>
           <w:szCs w:val="24"/>
         </w:rPr>
-        <w:t>My first piece ended up becoming a mix of a personal essay, profile, and research essay.</w:t>
-      </w:r>
-      <w:r>
-        <w:rPr>
-          <w:rFonts w:ascii="Times New Roman" w:hAnsi="Times New Roman" w:cs="Times New Roman"/>
-          <w:sz w:val="24"/>
-          <w:szCs w:val="24"/>
-        </w:rPr>
-        <w:t xml:space="preserve"> The original sketch included some personal aspects, but weighted heavily toward a profile of my English teacher, Mr. Frode. I didn’t want to convert the piece to a profile because </w:t>
-      </w:r>
-      <w:r>
-        <w:rPr>
-          <w:rFonts w:ascii="Times New Roman" w:hAnsi="Times New Roman" w:cs="Times New Roman"/>
-          <w:sz w:val="24"/>
-          <w:szCs w:val="24"/>
-        </w:rPr>
-        <w:t>it’s not</w:t>
-      </w:r>
-      <w:r>
-        <w:rPr>
-          <w:rFonts w:ascii="Times New Roman" w:hAnsi="Times New Roman" w:cs="Times New Roman"/>
-          <w:sz w:val="24"/>
-          <w:szCs w:val="24"/>
-        </w:rPr>
-        <w:t xml:space="preserve"> about him, it’s about meditation.</w:t>
+        <w:t xml:space="preserve">My first piece </w:t>
+      </w:r>
+      <w:r>
+        <w:rPr>
+          <w:rFonts w:ascii="Times New Roman" w:hAnsi="Times New Roman" w:cs="Times New Roman"/>
+          <w:sz w:val="24"/>
+          <w:szCs w:val="24"/>
+        </w:rPr>
+        <w:t xml:space="preserve">on meditation </w:t>
+      </w:r>
+      <w:r>
+        <w:rPr>
+          <w:rFonts w:ascii="Times New Roman" w:hAnsi="Times New Roman" w:cs="Times New Roman"/>
+          <w:sz w:val="24"/>
+          <w:szCs w:val="24"/>
+        </w:rPr>
+        <w:t>ended up becoming a mix of a personal essay, profile, and research essay.</w:t>
+      </w:r>
+      <w:r>
+        <w:rPr>
+          <w:rFonts w:ascii="Times New Roman" w:hAnsi="Times New Roman" w:cs="Times New Roman"/>
+          <w:sz w:val="24"/>
+          <w:szCs w:val="24"/>
+        </w:rPr>
+        <w:t xml:space="preserve"> The original sketch included some personal aspects, but weighted heavily toward a profile of my English teacher, Mr. Frode</w:t>
+      </w:r>
+      <w:r>
+        <w:rPr>
+          <w:rFonts w:ascii="Times New Roman" w:hAnsi="Times New Roman" w:cs="Times New Roman"/>
+          <w:sz w:val="24"/>
+          <w:szCs w:val="24"/>
+        </w:rPr>
+        <w:t xml:space="preserve">. But </w:t>
+      </w:r>
+      <w:r>
+        <w:rPr>
+          <w:rFonts w:ascii="Times New Roman" w:hAnsi="Times New Roman" w:cs="Times New Roman"/>
+          <w:sz w:val="24"/>
+          <w:szCs w:val="24"/>
+        </w:rPr>
+        <w:t>it</w:t>
+      </w:r>
+      <w:r>
+        <w:rPr>
+          <w:rFonts w:ascii="Times New Roman" w:hAnsi="Times New Roman" w:cs="Times New Roman"/>
+          <w:sz w:val="24"/>
+          <w:szCs w:val="24"/>
+        </w:rPr>
+        <w:t xml:space="preserve"> wasn’t my intention to make it a profile sketch. The </w:t>
+      </w:r>
+      <w:r>
+        <w:rPr>
+          <w:rFonts w:ascii="Times New Roman" w:hAnsi="Times New Roman" w:cs="Times New Roman"/>
+          <w:sz w:val="24"/>
+          <w:szCs w:val="24"/>
+        </w:rPr>
+        <w:t xml:space="preserve">piece </w:t>
+      </w:r>
+      <w:r>
+        <w:rPr>
+          <w:rFonts w:ascii="Times New Roman" w:hAnsi="Times New Roman" w:cs="Times New Roman"/>
+          <w:sz w:val="24"/>
+          <w:szCs w:val="24"/>
+        </w:rPr>
+        <w:t>isn’t</w:t>
+      </w:r>
+      <w:r>
+        <w:rPr>
+          <w:rFonts w:ascii="Times New Roman" w:hAnsi="Times New Roman" w:cs="Times New Roman"/>
+          <w:sz w:val="24"/>
+          <w:szCs w:val="24"/>
+        </w:rPr>
+        <w:t xml:space="preserve"> </w:t>
+      </w:r>
+      <w:r>
+        <w:rPr>
+          <w:rFonts w:ascii="Times New Roman" w:hAnsi="Times New Roman" w:cs="Times New Roman"/>
+          <w:sz w:val="24"/>
+          <w:szCs w:val="24"/>
+        </w:rPr>
+        <w:t>about him, it’s about meditation.</w:t>
       </w:r>
       <w:r>
         <w:rPr>
@@ -292,7 +414,71 @@
           <w:sz w:val="24"/>
           <w:szCs w:val="24"/>
         </w:rPr>
-        <w:t xml:space="preserve"> I added needed dialog and description of Frode in order to fully describe and convey his personality. </w:t>
+        <w:t xml:space="preserve"> </w:t>
+      </w:r>
+      <w:r>
+        <w:rPr>
+          <w:rFonts w:ascii="Times New Roman" w:hAnsi="Times New Roman" w:cs="Times New Roman"/>
+          <w:sz w:val="24"/>
+          <w:szCs w:val="24"/>
+        </w:rPr>
+        <w:t xml:space="preserve">The original piece made a great transition from my story of him </w:t>
+      </w:r>
+      <w:r>
+        <w:rPr>
+          <w:rFonts w:ascii="Times New Roman" w:hAnsi="Times New Roman" w:cs="Times New Roman"/>
+          <w:sz w:val="24"/>
+          <w:szCs w:val="24"/>
+        </w:rPr>
+        <w:t>to</w:t>
+      </w:r>
+      <w:r>
+        <w:rPr>
+          <w:rFonts w:ascii="Times New Roman" w:hAnsi="Times New Roman" w:cs="Times New Roman"/>
+          <w:sz w:val="24"/>
+          <w:szCs w:val="24"/>
+        </w:rPr>
+        <w:t xml:space="preserve"> the research behind meditation. </w:t>
+      </w:r>
+      <w:r>
+        <w:rPr>
+          <w:rFonts w:ascii="Times New Roman" w:hAnsi="Times New Roman" w:cs="Times New Roman"/>
+          <w:sz w:val="24"/>
+          <w:szCs w:val="24"/>
+        </w:rPr>
+        <w:t xml:space="preserve">Although this was not a profile, </w:t>
+      </w:r>
+      <w:r>
+        <w:rPr>
+          <w:rFonts w:ascii="Times New Roman" w:hAnsi="Times New Roman" w:cs="Times New Roman"/>
+          <w:sz w:val="24"/>
+          <w:szCs w:val="24"/>
+        </w:rPr>
+        <w:t>Frode’s</w:t>
+      </w:r>
+      <w:r>
+        <w:rPr>
+          <w:rFonts w:ascii="Times New Roman" w:hAnsi="Times New Roman" w:cs="Times New Roman"/>
+          <w:sz w:val="24"/>
+          <w:szCs w:val="24"/>
+        </w:rPr>
+        <w:t xml:space="preserve"> story accented the piece very well in giving an example of a living, breathing product of meditation. </w:t>
+      </w:r>
+      <w:r>
+        <w:rPr>
+          <w:rFonts w:ascii="Times New Roman" w:hAnsi="Times New Roman" w:cs="Times New Roman"/>
+          <w:sz w:val="24"/>
+          <w:szCs w:val="24"/>
+        </w:rPr>
+        <w:t xml:space="preserve">I added needed dialog and description of Frode in order to fully describe and convey his personality. </w:t>
+      </w:r>
+      <w:r>
+        <w:rPr>
+          <w:rFonts w:ascii="Times New Roman" w:hAnsi="Times New Roman" w:cs="Times New Roman"/>
+          <w:sz w:val="24"/>
+          <w:szCs w:val="24"/>
+        </w:rPr>
+        <w:t xml:space="preserve">I added some more detail about his behavior during class, and some of his common class activities. </w:t>
       </w:r>
       <w:r>
         <w:rPr>
@@ -340,6 +526,31 @@
           <w:sz w:val="24"/>
           <w:szCs w:val="24"/>
         </w:rPr>
+        <w:t xml:space="preserve"> Starting off the piece with me in my dorm allowed my audience, college students, to be able to connect with me and understand an example of meditation (a few </w:t>
+      </w:r>
+      <w:r>
+        <w:rPr>
+          <w:rFonts w:ascii="Times New Roman" w:hAnsi="Times New Roman" w:cs="Times New Roman"/>
+          <w:sz w:val="24"/>
+          <w:szCs w:val="24"/>
+        </w:rPr>
+        <w:lastRenderedPageBreak/>
+        <w:t xml:space="preserve">examples </w:t>
+      </w:r>
+      <w:r>
+        <w:rPr>
+          <w:rFonts w:ascii="Times New Roman" w:hAnsi="Times New Roman" w:cs="Times New Roman"/>
+          <w:sz w:val="24"/>
+          <w:szCs w:val="24"/>
+        </w:rPr>
+        <w:t>are provided throughout the piece).</w:t>
+      </w:r>
+      <w:r>
+        <w:rPr>
+          <w:rFonts w:ascii="Times New Roman" w:hAnsi="Times New Roman" w:cs="Times New Roman"/>
+          <w:sz w:val="24"/>
+          <w:szCs w:val="24"/>
+        </w:rPr>
         <w:t xml:space="preserve"> Through further research I was able to answer my underlying question that I had about meditation and its connection to personality.</w:t>
       </w:r>
       <w:r>
@@ -348,10 +559,542 @@
           <w:sz w:val="24"/>
           <w:szCs w:val="24"/>
         </w:rPr>
-        <w:t xml:space="preserve"> In addition I made my audience more specific (more towards the end), that way I could gear this piece towards college students like myself and provide useful information.</w:t>
-      </w:r>
-      <w:bookmarkStart w:id="0" w:name="_GoBack"/>
-      <w:bookmarkEnd w:id="0"/>
+        <w:t xml:space="preserve"> In addition I made my audience more specific (more </w:t>
+      </w:r>
+      <w:r>
+        <w:rPr>
+          <w:rFonts w:ascii="Times New Roman" w:hAnsi="Times New Roman" w:cs="Times New Roman"/>
+          <w:sz w:val="24"/>
+          <w:szCs w:val="24"/>
+        </w:rPr>
+        <w:t>obvious toward the</w:t>
+      </w:r>
+      <w:r>
+        <w:rPr>
+          <w:rFonts w:ascii="Times New Roman" w:hAnsi="Times New Roman" w:cs="Times New Roman"/>
+          <w:sz w:val="24"/>
+          <w:szCs w:val="24"/>
+        </w:rPr>
+        <w:t xml:space="preserve"> end), that way I could gear this piece towards college students like myself and provide useful information.</w:t>
+      </w:r>
+      <w:r>
+        <w:rPr>
+          <w:rFonts w:ascii="Times New Roman" w:hAnsi="Times New Roman" w:cs="Times New Roman"/>
+          <w:sz w:val="24"/>
+          <w:szCs w:val="24"/>
+        </w:rPr>
+        <w:t xml:space="preserve"> Because of the many genres that “</w:t>
+      </w:r>
+      <w:r>
+        <w:rPr>
+          <w:rFonts w:ascii="Times New Roman" w:hAnsi="Times New Roman" w:cs="Times New Roman"/>
+          <w:sz w:val="24"/>
+          <w:szCs w:val="24"/>
+        </w:rPr>
+        <w:t>No Yesterday, No Tomorrow, Only Now</w:t>
+      </w:r>
+      <w:r>
+        <w:rPr>
+          <w:rFonts w:ascii="Times New Roman" w:hAnsi="Times New Roman" w:cs="Times New Roman"/>
+          <w:sz w:val="24"/>
+          <w:szCs w:val="24"/>
+        </w:rPr>
+        <w:t>” inherits from, it almost works in phases. First came the opening piece about meditation which segued quickly into the profile of Frode. In turn his profile set up a base for great research and critical insight throughout the piece.</w:t>
+      </w:r>
+      <w:r>
+        <w:rPr>
+          <w:rFonts w:ascii="Times New Roman" w:hAnsi="Times New Roman" w:cs="Times New Roman"/>
+          <w:sz w:val="24"/>
+          <w:szCs w:val="24"/>
+        </w:rPr>
+        <w:t xml:space="preserve"> In the end I provide my final thoughts about meditation and </w:t>
+      </w:r>
+      <w:r>
+        <w:rPr>
+          <w:rFonts w:ascii="Times New Roman" w:hAnsi="Times New Roman" w:cs="Times New Roman"/>
+          <w:sz w:val="24"/>
+          <w:szCs w:val="24"/>
+        </w:rPr>
+        <w:t>the difference between a journey and its destination.</w:t>
+      </w:r>
+    </w:p>
+    <w:p>
+      <w:pPr>
+        <w:spacing w:line="480" w:lineRule="auto"/>
+        <w:ind w:firstLine="720"/>
+        <w:contextualSpacing/>
+        <w:rPr>
+          <w:rFonts w:ascii="Times New Roman" w:hAnsi="Times New Roman" w:cs="Times New Roman"/>
+          <w:sz w:val="24"/>
+          <w:szCs w:val="24"/>
+        </w:rPr>
+      </w:pPr>
+      <w:r>
+        <w:rPr>
+          <w:rFonts w:ascii="Times New Roman" w:hAnsi="Times New Roman" w:cs="Times New Roman"/>
+          <w:sz w:val="24"/>
+          <w:szCs w:val="24"/>
+        </w:rPr>
+        <w:t>My second piece</w:t>
+      </w:r>
+      <w:r>
+        <w:rPr>
+          <w:rFonts w:ascii="Times New Roman" w:hAnsi="Times New Roman" w:cs="Times New Roman"/>
+          <w:sz w:val="24"/>
+          <w:szCs w:val="24"/>
+        </w:rPr>
+        <w:t xml:space="preserve"> started out with a </w:t>
+      </w:r>
+      <w:r>
+        <w:rPr>
+          <w:rFonts w:ascii="Times New Roman" w:hAnsi="Times New Roman" w:cs="Times New Roman"/>
+          <w:sz w:val="24"/>
+          <w:szCs w:val="24"/>
+        </w:rPr>
+        <w:t xml:space="preserve">very strong backbone of research with very little additional insight or responses to my sources. </w:t>
+      </w:r>
+      <w:r>
+        <w:rPr>
+          <w:rFonts w:ascii="Times New Roman" w:hAnsi="Times New Roman" w:cs="Times New Roman"/>
+          <w:sz w:val="24"/>
+          <w:szCs w:val="24"/>
+        </w:rPr>
+        <w:t>I saw this as an opportunity to take a piece that closely resembled a report, and turn it into a piece with personal insi</w:t>
+      </w:r>
+      <w:r>
+        <w:rPr>
+          <w:rFonts w:ascii="Times New Roman" w:hAnsi="Times New Roman" w:cs="Times New Roman"/>
+          <w:sz w:val="24"/>
+          <w:szCs w:val="24"/>
+        </w:rPr>
+        <w:t xml:space="preserve">ght and reflection to </w:t>
+      </w:r>
+      <w:r>
+        <w:rPr>
+          <w:rFonts w:ascii="Times New Roman" w:hAnsi="Times New Roman" w:cs="Times New Roman"/>
+          <w:sz w:val="24"/>
+          <w:szCs w:val="24"/>
+        </w:rPr>
+        <w:t>back up</w:t>
+      </w:r>
+      <w:r>
+        <w:rPr>
+          <w:rFonts w:ascii="Times New Roman" w:hAnsi="Times New Roman" w:cs="Times New Roman"/>
+          <w:sz w:val="24"/>
+          <w:szCs w:val="24"/>
+        </w:rPr>
+        <w:t xml:space="preserve"> </w:t>
+      </w:r>
+      <w:r>
+        <w:rPr>
+          <w:rFonts w:ascii="Times New Roman" w:hAnsi="Times New Roman" w:cs="Times New Roman"/>
+          <w:sz w:val="24"/>
+          <w:szCs w:val="24"/>
+        </w:rPr>
+        <w:t>m</w:t>
+      </w:r>
+      <w:r>
+        <w:rPr>
+          <w:rFonts w:ascii="Times New Roman" w:hAnsi="Times New Roman" w:cs="Times New Roman"/>
+          <w:sz w:val="24"/>
+          <w:szCs w:val="24"/>
+        </w:rPr>
+        <w:t xml:space="preserve">y research. </w:t>
+      </w:r>
+      <w:r>
+        <w:rPr>
+          <w:rFonts w:ascii="Times New Roman" w:hAnsi="Times New Roman" w:cs="Times New Roman"/>
+          <w:sz w:val="24"/>
+          <w:szCs w:val="24"/>
+        </w:rPr>
+        <w:t>I wanted my opinion and view on mental health in the piece in order for this to drift away from a report and become more of a proposal on America’s mental health status.</w:t>
+      </w:r>
+      <w:r>
+        <w:rPr>
+          <w:rFonts w:ascii="Times New Roman" w:hAnsi="Times New Roman" w:cs="Times New Roman"/>
+          <w:sz w:val="24"/>
+          <w:szCs w:val="24"/>
+        </w:rPr>
+        <w:t xml:space="preserve"> To do this I </w:t>
+      </w:r>
+      <w:r>
+        <w:rPr>
+          <w:rFonts w:ascii="Times New Roman" w:hAnsi="Times New Roman" w:cs="Times New Roman"/>
+          <w:sz w:val="24"/>
+          <w:szCs w:val="24"/>
+        </w:rPr>
+        <w:t xml:space="preserve">made my claim clear in the beginning of the piece, and took longer to describe what it was that Guy Winch was proposing about the current health crisis. </w:t>
+      </w:r>
+      <w:r>
+        <w:rPr>
+          <w:rFonts w:ascii="Times New Roman" w:hAnsi="Times New Roman" w:cs="Times New Roman"/>
+          <w:sz w:val="24"/>
+          <w:szCs w:val="24"/>
+        </w:rPr>
+        <w:t xml:space="preserve">I wanted my audience to know what he wanted, and why it was necessary. I </w:t>
+      </w:r>
+      <w:r>
+        <w:rPr>
+          <w:rFonts w:ascii="Times New Roman" w:hAnsi="Times New Roman" w:cs="Times New Roman"/>
+          <w:sz w:val="24"/>
+          <w:szCs w:val="24"/>
+        </w:rPr>
+        <w:t xml:space="preserve">not only showed why America is in a mental health crisis, but I speculated on a way it could be </w:t>
+      </w:r>
+      <w:r>
+        <w:rPr>
+          <w:rFonts w:ascii="Times New Roman" w:hAnsi="Times New Roman" w:cs="Times New Roman"/>
+          <w:sz w:val="24"/>
+          <w:szCs w:val="24"/>
+        </w:rPr>
+        <w:t>fixed</w:t>
+      </w:r>
+      <w:r>
+        <w:rPr>
+          <w:rFonts w:ascii="Times New Roman" w:hAnsi="Times New Roman" w:cs="Times New Roman"/>
+          <w:sz w:val="24"/>
+          <w:szCs w:val="24"/>
+        </w:rPr>
+        <w:t xml:space="preserve"> and then found a study that tried exactly that.</w:t>
+      </w:r>
+      <w:r>
+        <w:rPr>
+          <w:rFonts w:ascii="Times New Roman" w:hAnsi="Times New Roman" w:cs="Times New Roman"/>
+          <w:sz w:val="24"/>
+          <w:szCs w:val="24"/>
+        </w:rPr>
+        <w:t xml:space="preserve"> The study showed that my proposed solution not only worked in theory but in a real world scenario.</w:t>
+      </w:r>
+      <w:r>
+        <w:rPr>
+          <w:rFonts w:ascii="Times New Roman" w:hAnsi="Times New Roman" w:cs="Times New Roman"/>
+          <w:sz w:val="24"/>
+          <w:szCs w:val="24"/>
+        </w:rPr>
+        <w:t xml:space="preserve"> I then took the results from the study and talked to college students about what this study means to them and what each of them can do for themselves. </w:t>
+      </w:r>
+      <w:r>
+        <w:rPr>
+          <w:rFonts w:ascii="Times New Roman" w:hAnsi="Times New Roman" w:cs="Times New Roman"/>
+          <w:sz w:val="24"/>
+          <w:szCs w:val="24"/>
+        </w:rPr>
+        <w:t xml:space="preserve">I noticed that my collection of research was used in such a way that they seemingly “talked” to one another. My other secondary sources </w:t>
+      </w:r>
+      <w:r>
+        <w:rPr>
+          <w:rFonts w:ascii="Times New Roman" w:hAnsi="Times New Roman" w:cs="Times New Roman"/>
+          <w:sz w:val="24"/>
+          <w:szCs w:val="24"/>
+        </w:rPr>
+        <w:lastRenderedPageBreak/>
+        <w:t>continued to back up Guy Winch’s claim.</w:t>
+      </w:r>
+      <w:r>
+        <w:rPr>
+          <w:rFonts w:ascii="Times New Roman" w:hAnsi="Times New Roman" w:cs="Times New Roman"/>
+          <w:sz w:val="24"/>
+          <w:szCs w:val="24"/>
+        </w:rPr>
+        <w:t xml:space="preserve"> “The Underlying Issue” complemented my first piece well, as each of them are related to mental health and self-help techniques.</w:t>
+      </w:r>
+    </w:p>
+    <w:p>
+      <w:pPr>
+        <w:spacing w:line="480" w:lineRule="auto"/>
+        <w:ind w:firstLine="720"/>
+        <w:contextualSpacing/>
+        <w:rPr>
+          <w:rFonts w:ascii="Times New Roman" w:hAnsi="Times New Roman" w:cs="Times New Roman"/>
+          <w:sz w:val="24"/>
+          <w:szCs w:val="24"/>
+        </w:rPr>
+      </w:pPr>
+      <w:r>
+        <w:rPr>
+          <w:rFonts w:ascii="Times New Roman" w:hAnsi="Times New Roman" w:cs="Times New Roman"/>
+          <w:sz w:val="24"/>
+          <w:szCs w:val="24"/>
+        </w:rPr>
+        <w:t>My final</w:t>
+      </w:r>
+      <w:r>
+        <w:rPr>
+          <w:rFonts w:ascii="Times New Roman" w:hAnsi="Times New Roman" w:cs="Times New Roman"/>
+          <w:sz w:val="24"/>
+          <w:szCs w:val="24"/>
+        </w:rPr>
+        <w:t xml:space="preserve"> piece</w:t>
+      </w:r>
+      <w:r>
+        <w:rPr>
+          <w:rFonts w:ascii="Times New Roman" w:hAnsi="Times New Roman" w:cs="Times New Roman"/>
+          <w:sz w:val="24"/>
+          <w:szCs w:val="24"/>
+        </w:rPr>
+        <w:t>, “An Escher like World” deviated in topic from the first</w:t>
+      </w:r>
+      <w:r>
+        <w:rPr>
+          <w:rFonts w:ascii="Times New Roman" w:hAnsi="Times New Roman" w:cs="Times New Roman"/>
+          <w:sz w:val="24"/>
+          <w:szCs w:val="24"/>
+        </w:rPr>
+        <w:t xml:space="preserve"> two pieces</w:t>
+      </w:r>
+      <w:r>
+        <w:rPr>
+          <w:rFonts w:ascii="Times New Roman" w:hAnsi="Times New Roman" w:cs="Times New Roman"/>
+          <w:sz w:val="24"/>
+          <w:szCs w:val="24"/>
+        </w:rPr>
+        <w:t>. Originally my intention of this piece was to review Alexander Bruce’s video game, Antichamber. I provided great detail of the game and though</w:t>
+      </w:r>
+      <w:r>
+        <w:rPr>
+          <w:rFonts w:ascii="Times New Roman" w:hAnsi="Times New Roman" w:cs="Times New Roman"/>
+          <w:sz w:val="24"/>
+          <w:szCs w:val="24"/>
+        </w:rPr>
+        <w:t xml:space="preserve">t that I articulated Bruce’s </w:t>
+      </w:r>
+      <w:r>
+        <w:rPr>
+          <w:rFonts w:ascii="Times New Roman" w:hAnsi="Times New Roman" w:cs="Times New Roman"/>
+          <w:sz w:val="24"/>
+          <w:szCs w:val="24"/>
+        </w:rPr>
+        <w:t>thought</w:t>
+      </w:r>
+      <w:r>
+        <w:rPr>
+          <w:rFonts w:ascii="Times New Roman" w:hAnsi="Times New Roman" w:cs="Times New Roman"/>
+          <w:sz w:val="24"/>
+          <w:szCs w:val="24"/>
+        </w:rPr>
+        <w:t>s</w:t>
+      </w:r>
+      <w:r>
+        <w:rPr>
+          <w:rFonts w:ascii="Times New Roman" w:hAnsi="Times New Roman" w:cs="Times New Roman"/>
+          <w:sz w:val="24"/>
+          <w:szCs w:val="24"/>
+        </w:rPr>
+        <w:t xml:space="preserve"> about the design and implementation of his game </w:t>
+      </w:r>
+      <w:r>
+        <w:rPr>
+          <w:rFonts w:ascii="Times New Roman" w:hAnsi="Times New Roman" w:cs="Times New Roman"/>
+          <w:sz w:val="24"/>
+          <w:szCs w:val="24"/>
+        </w:rPr>
+        <w:t>accurately</w:t>
+      </w:r>
+      <w:r>
+        <w:rPr>
+          <w:rFonts w:ascii="Times New Roman" w:hAnsi="Times New Roman" w:cs="Times New Roman"/>
+          <w:sz w:val="24"/>
+          <w:szCs w:val="24"/>
+        </w:rPr>
+        <w:t>.</w:t>
+      </w:r>
+      <w:r>
+        <w:rPr>
+          <w:rFonts w:ascii="Times New Roman" w:hAnsi="Times New Roman" w:cs="Times New Roman"/>
+          <w:sz w:val="24"/>
+          <w:szCs w:val="24"/>
+        </w:rPr>
+        <w:t xml:space="preserve"> But as I wrote the sketch I noticed that I was more interested in learning about him, and his journey in the development process. I realized that I envied him in a special kind of way, mainly because he took an idea and made it reality.</w:t>
+      </w:r>
+      <w:r>
+        <w:rPr>
+          <w:rFonts w:ascii="Times New Roman" w:hAnsi="Times New Roman" w:cs="Times New Roman"/>
+          <w:sz w:val="24"/>
+          <w:szCs w:val="24"/>
+        </w:rPr>
+        <w:t xml:space="preserve"> So I took a turn in my revision for my final piece. </w:t>
+      </w:r>
+      <w:r>
+        <w:rPr>
+          <w:rFonts w:ascii="Times New Roman" w:hAnsi="Times New Roman" w:cs="Times New Roman"/>
+          <w:sz w:val="24"/>
+          <w:szCs w:val="24"/>
+        </w:rPr>
+        <w:t xml:space="preserve">I ripped apart the idea of a review, and suddenly focused on Bruce himself and brought up many of his personal experiences. Included in this </w:t>
+      </w:r>
+      <w:r>
+        <w:rPr>
+          <w:rFonts w:ascii="Times New Roman" w:hAnsi="Times New Roman" w:cs="Times New Roman"/>
+          <w:sz w:val="24"/>
+          <w:szCs w:val="24"/>
+        </w:rPr>
+        <w:t xml:space="preserve">change </w:t>
+      </w:r>
+      <w:r>
+        <w:rPr>
+          <w:rFonts w:ascii="Times New Roman" w:hAnsi="Times New Roman" w:cs="Times New Roman"/>
+          <w:sz w:val="24"/>
+          <w:szCs w:val="24"/>
+        </w:rPr>
+        <w:t>was even more dialog. I use</w:t>
+      </w:r>
+      <w:r>
+        <w:rPr>
+          <w:rFonts w:ascii="Times New Roman" w:hAnsi="Times New Roman" w:cs="Times New Roman"/>
+          <w:sz w:val="24"/>
+          <w:szCs w:val="24"/>
+        </w:rPr>
+        <w:t>d</w:t>
+      </w:r>
+      <w:r>
+        <w:rPr>
+          <w:rFonts w:ascii="Times New Roman" w:hAnsi="Times New Roman" w:cs="Times New Roman"/>
+          <w:sz w:val="24"/>
+          <w:szCs w:val="24"/>
+        </w:rPr>
+        <w:t xml:space="preserve"> dialog </w:t>
+      </w:r>
+      <w:r>
+        <w:rPr>
+          <w:rFonts w:ascii="Times New Roman" w:hAnsi="Times New Roman" w:cs="Times New Roman"/>
+          <w:sz w:val="24"/>
+          <w:szCs w:val="24"/>
+        </w:rPr>
+        <w:t>heavily in this piece mainly because I didn’t want to deviate too much from the developer’s actual opinion</w:t>
+      </w:r>
+      <w:r>
+        <w:rPr>
+          <w:rFonts w:ascii="Times New Roman" w:hAnsi="Times New Roman" w:cs="Times New Roman"/>
+          <w:sz w:val="24"/>
+          <w:szCs w:val="24"/>
+        </w:rPr>
+        <w:t xml:space="preserve">, and secondly because he has a special kind of humor. </w:t>
+      </w:r>
+      <w:r>
+        <w:rPr>
+          <w:rFonts w:ascii="Times New Roman" w:hAnsi="Times New Roman" w:cs="Times New Roman"/>
+          <w:sz w:val="24"/>
+          <w:szCs w:val="24"/>
+        </w:rPr>
+        <w:t>Because of this, the piece became a mixture of a review and then a turn towards a profile. Although my final intention was</w:t>
+      </w:r>
+      <w:r>
+        <w:rPr>
+          <w:rFonts w:ascii="Times New Roman" w:hAnsi="Times New Roman" w:cs="Times New Roman"/>
+          <w:sz w:val="24"/>
+          <w:szCs w:val="24"/>
+        </w:rPr>
+        <w:t xml:space="preserve">n’t to review the game, I still provided analysis on his game because it still allowed my audience to understand the game and the basics of it. After that I dug deeper as to </w:t>
+      </w:r>
+      <w:r>
+        <w:rPr>
+          <w:rFonts w:ascii="Times New Roman" w:hAnsi="Times New Roman" w:cs="Times New Roman"/>
+          <w:i/>
+          <w:sz w:val="24"/>
+          <w:szCs w:val="24"/>
+        </w:rPr>
+        <w:t>why</w:t>
+      </w:r>
+      <w:r>
+        <w:rPr>
+          <w:rFonts w:ascii="Times New Roman" w:hAnsi="Times New Roman" w:cs="Times New Roman"/>
+          <w:sz w:val="24"/>
+          <w:szCs w:val="24"/>
+        </w:rPr>
+        <w:t xml:space="preserve"> it was so different, that in itself allowed my point to bubble up to the surface at the end. </w:t>
+      </w:r>
+      <w:r>
+        <w:rPr>
+          <w:rFonts w:ascii="Times New Roman" w:hAnsi="Times New Roman" w:cs="Times New Roman"/>
+          <w:sz w:val="24"/>
+          <w:szCs w:val="24"/>
+        </w:rPr>
+        <w:t xml:space="preserve">I didn’t include too much of my personal experiences of the game in order to purely focus on Bruce. </w:t>
+      </w:r>
+      <w:r>
+        <w:rPr>
+          <w:rFonts w:ascii="Times New Roman" w:hAnsi="Times New Roman" w:cs="Times New Roman"/>
+          <w:sz w:val="24"/>
+          <w:szCs w:val="24"/>
+        </w:rPr>
+        <w:t xml:space="preserve">My favorite part of this piece is when Alexander Bruce visits Japan and ends up getting great inspiration from </w:t>
+      </w:r>
+      <w:r>
+        <w:rPr>
+          <w:rFonts w:ascii="Times New Roman" w:hAnsi="Times New Roman" w:cs="Times New Roman"/>
+          <w:sz w:val="24"/>
+          <w:szCs w:val="24"/>
+        </w:rPr>
+        <w:t xml:space="preserve">a simple experience in a convenience store. I thought it really </w:t>
+      </w:r>
+      <w:r>
+        <w:rPr>
+          <w:rFonts w:ascii="Times New Roman" w:hAnsi="Times New Roman" w:cs="Times New Roman"/>
+          <w:sz w:val="24"/>
+          <w:szCs w:val="24"/>
+        </w:rPr>
+        <w:t>encompassed</w:t>
+      </w:r>
+      <w:r>
+        <w:rPr>
+          <w:rFonts w:ascii="Times New Roman" w:hAnsi="Times New Roman" w:cs="Times New Roman"/>
+          <w:sz w:val="24"/>
+          <w:szCs w:val="24"/>
+        </w:rPr>
+        <w:t xml:space="preserve"> his personality and even though it was</w:t>
+      </w:r>
+      <w:r>
+        <w:rPr>
+          <w:rFonts w:ascii="Times New Roman" w:hAnsi="Times New Roman" w:cs="Times New Roman"/>
+          <w:sz w:val="24"/>
+          <w:szCs w:val="24"/>
+        </w:rPr>
+        <w:t xml:space="preserve"> embedded</w:t>
+      </w:r>
+      <w:r>
+        <w:rPr>
+          <w:rFonts w:ascii="Times New Roman" w:hAnsi="Times New Roman" w:cs="Times New Roman"/>
+          <w:sz w:val="24"/>
+          <w:szCs w:val="24"/>
+        </w:rPr>
+        <w:t xml:space="preserve"> </w:t>
+      </w:r>
+      <w:r>
+        <w:rPr>
+          <w:rFonts w:ascii="Times New Roman" w:hAnsi="Times New Roman" w:cs="Times New Roman"/>
+          <w:sz w:val="24"/>
+          <w:szCs w:val="24"/>
+        </w:rPr>
+        <w:t>about twenty minut</w:t>
+      </w:r>
+      <w:r>
+        <w:rPr>
+          <w:rFonts w:ascii="Times New Roman" w:hAnsi="Times New Roman" w:cs="Times New Roman"/>
+          <w:sz w:val="24"/>
+          <w:szCs w:val="24"/>
+        </w:rPr>
+        <w:t>es into an hour and a half video</w:t>
+      </w:r>
+      <w:r>
+        <w:rPr>
+          <w:rFonts w:ascii="Times New Roman" w:hAnsi="Times New Roman" w:cs="Times New Roman"/>
+          <w:sz w:val="24"/>
+          <w:szCs w:val="24"/>
+        </w:rPr>
+        <w:t>, I just had to include it.</w:t>
+      </w:r>
+    </w:p>
+    <w:p>
+      <w:pPr>
+        <w:spacing w:line="480" w:lineRule="auto"/>
+        <w:ind w:firstLine="720"/>
+        <w:contextualSpacing/>
+        <w:rPr>
+          <w:rFonts w:ascii="Times New Roman" w:hAnsi="Times New Roman" w:cs="Times New Roman"/>
+          <w:sz w:val="24"/>
+          <w:szCs w:val="24"/>
+        </w:rPr>
+      </w:pPr>
     </w:p>
     <w:p>
       <w:pPr>
@@ -2919,23 +3662,7 @@
           <w:sz w:val="24"/>
           <w:szCs w:val="24"/>
         </w:rPr>
-        <w:t xml:space="preserve"> Just like playing an instrument, or learning a new skill; </w:t>
-      </w:r>
-      <w:r>
-        <w:rPr>
-          <w:rFonts w:ascii="Times New Roman" w:hAnsi="Times New Roman" w:cs="Times New Roman"/>
-          <w:sz w:val="24"/>
-          <w:szCs w:val="24"/>
-        </w:rPr>
-        <w:t>Practice really does make perfect</w:t>
-      </w:r>
-      <w:r>
-        <w:rPr>
-          <w:rFonts w:ascii="Times New Roman" w:hAnsi="Times New Roman" w:cs="Times New Roman"/>
-          <w:sz w:val="24"/>
-          <w:szCs w:val="24"/>
-        </w:rPr>
-        <w:t>.</w:t>
+        <w:t xml:space="preserve"> Just like playing an instrument, or learning a new skill; Practice really does make perfect.</w:t>
       </w:r>
       <w:r>
         <w:rPr>
@@ -3907,15 +4634,7 @@
           <w:sz w:val="24"/>
           <w:szCs w:val="24"/>
         </w:rPr>
-        <w:t xml:space="preserve"> </w:t>
-      </w:r>
-      <w:r>
-        <w:rPr>
-          <w:rFonts w:ascii="Times New Roman" w:hAnsi="Times New Roman" w:cs="Times New Roman"/>
-          <w:sz w:val="24"/>
-          <w:szCs w:val="24"/>
-        </w:rPr>
-        <w:t>So why not start as soon as possible? College seems to be a very ideal time to start</w:t>
+        <w:t xml:space="preserve"> So why not start as soon as possible? College seems to be a very ideal time to start</w:t>
       </w:r>
       <w:r>
         <w:rPr>
@@ -4541,23 +5260,7 @@
           <w:sz w:val="24"/>
           <w:szCs w:val="24"/>
         </w:rPr>
-        <w:t xml:space="preserve"> </w:t>
-      </w:r>
-      <w:r>
-        <w:rPr>
-          <w:rFonts w:ascii="Times New Roman" w:hAnsi="Times New Roman" w:cs="Times New Roman"/>
-          <w:sz w:val="24"/>
-          <w:szCs w:val="24"/>
-        </w:rPr>
-        <w:t>(Smith, Robinson, and Segal)</w:t>
-      </w:r>
-      <w:r>
-        <w:rPr>
-          <w:rFonts w:ascii="Times New Roman" w:hAnsi="Times New Roman" w:cs="Times New Roman"/>
-          <w:sz w:val="24"/>
-          <w:szCs w:val="24"/>
-        </w:rPr>
-        <w:t>.</w:t>
+        <w:t xml:space="preserve"> (Smith, Robinson, and Segal).</w:t>
       </w:r>
     </w:p>
     <w:p>
@@ -7848,15 +8551,7 @@
           <w:sz w:val="24"/>
           <w:szCs w:val="24"/>
         </w:rPr>
-        <w:t xml:space="preserve">. YouTube. Apr 28 2015. Web. </w:t>
-      </w:r>
-      <w:r>
-        <w:rPr>
-          <w:rFonts w:ascii="Times New Roman" w:hAnsi="Times New Roman" w:cs="Times New Roman"/>
-          <w:sz w:val="24"/>
-          <w:szCs w:val="24"/>
-        </w:rPr>
-        <w:t>7 Oct. 2012.</w:t>
+        <w:t>. YouTube. Apr 28 2015. Web. 7 Oct. 2012.</w:t>
       </w:r>
     </w:p>
     <w:p>
@@ -8784,7 +9479,7 @@
 </file>
 
 <file path=customXml/itemProps1.xml><?xml version="1.0" encoding="utf-8"?>
-<ds:datastoreItem xmlns:ds="http://schemas.openxmlformats.org/officeDocument/2006/customXml" ds:itemID="{AFB35051-2ABB-4108-B0E2-C2C7EA95117C}">
+<ds:datastoreItem xmlns:ds="http://schemas.openxmlformats.org/officeDocument/2006/customXml" ds:itemID="{D163D562-6F0B-484A-B5EF-3A6C7400CB5B}">
   <ds:schemaRefs>
     <ds:schemaRef ds:uri="http://schemas.openxmlformats.org/officeDocument/2006/bibliography"/>
   </ds:schemaRefs>

</xml_diff>